<commit_message>
script and templates fixes
</commit_message>
<xml_diff>
--- a/templates/docx/18.docx
+++ b/templates/docx/18.docx
@@ -216,7 +216,7 @@
         <w:pStyle w:val="Heading1"/>
         <w:numPr>
           <w:ilvl w:val="0"/>
-          <w:numId w:val="4"/>
+          <w:numId w:val="3"/>
         </w:numPr>
         <w:spacing w:before="0" w:after="258"/>
         <w:ind w:hanging="220" w:left="220"/>
@@ -346,7 +346,7 @@
         <w:pStyle w:val="Normal"/>
         <w:numPr>
           <w:ilvl w:val="0"/>
-          <w:numId w:val="2"/>
+          <w:numId w:val="1"/>
         </w:numPr>
         <w:ind w:hanging="128" w:left="548"/>
         <w:rPr>
@@ -367,7 +367,7 @@
           <w:shd w:fill="auto" w:val="clear"/>
           <w:lang w:val="ru-RU"/>
         </w:rPr>
-        <w:t>12 месяцев.</w:t>
+        <w:t>@&lt;MONTHS&gt;@.</w:t>
       </w:r>
     </w:p>
     <w:p>
@@ -375,7 +375,7 @@
         <w:pStyle w:val="Normal"/>
         <w:numPr>
           <w:ilvl w:val="0"/>
-          <w:numId w:val="2"/>
+          <w:numId w:val="1"/>
         </w:numPr>
         <w:spacing w:lineRule="auto" w:line="259" w:before="0" w:after="11"/>
         <w:ind w:hanging="128" w:left="548"/>
@@ -405,71 +405,113 @@
         <w:pStyle w:val="Normal"/>
         <w:numPr>
           <w:ilvl w:val="0"/>
+          <w:numId w:val="1"/>
+        </w:numPr>
+        <w:ind w:hanging="128" w:left="548"/>
+        <w:rPr>
+          <w:highlight w:val="none"/>
+          <w:shd w:fill="auto" w:val="clear"/>
+        </w:rPr>
+      </w:pPr>
+      <w:r>
+        <w:rPr>
+          <w:shd w:fill="auto" w:val="clear"/>
+          <w:lang w:val="ru-RU"/>
+        </w:rPr>
+        <w:t xml:space="preserve">проценты на сумму займа: </w:t>
+      </w:r>
+      <w:r>
+        <w:rPr>
+          <w:b/>
+          <w:shd w:fill="auto" w:val="clear"/>
+          <w:lang w:val="ru-RU"/>
+        </w:rPr>
+        <w:t>@&lt;PERCENT_NUMBER&gt;@ % годовых</w:t>
+      </w:r>
+      <w:r>
+        <w:rPr>
+          <w:shd w:fill="auto" w:val="clear"/>
+          <w:lang w:val="ru-RU"/>
+        </w:rPr>
+        <w:t>.</w:t>
+      </w:r>
+    </w:p>
+    <w:p>
+      <w:pPr>
+        <w:pStyle w:val="Normal"/>
+        <w:numPr>
+          <w:ilvl w:val="0"/>
+          <w:numId w:val="1"/>
+        </w:numPr>
+        <w:ind w:hanging="128" w:left="548"/>
+        <w:rPr>
+          <w:highlight w:val="none"/>
+          <w:shd w:fill="auto" w:val="clear"/>
+        </w:rPr>
+      </w:pPr>
+      <w:r>
+        <w:rPr>
+          <w:shd w:fill="auto" w:val="clear"/>
+          <w:lang w:val="ru-RU"/>
+        </w:rPr>
+        <w:t xml:space="preserve">выплаты за пользование суммой займа: </w:t>
+      </w:r>
+      <w:r>
+        <w:rPr>
+          <w:b/>
+          <w:shd w:fill="auto" w:val="clear"/>
+          <w:lang w:val="ru-RU"/>
+        </w:rPr>
+        <w:t>ежемесячно</w:t>
+      </w:r>
+      <w:r>
+        <w:rPr>
+          <w:shd w:fill="auto" w:val="clear"/>
+          <w:lang w:val="ru-RU"/>
+        </w:rPr>
+        <w:t>, согласно графику платежей Основного договора.</w:t>
+      </w:r>
+    </w:p>
+    <w:p>
+      <w:pPr>
+        <w:pStyle w:val="Normal"/>
+        <w:numPr>
+          <w:ilvl w:val="1"/>
           <w:numId w:val="2"/>
         </w:numPr>
-        <w:ind w:hanging="128" w:left="548"/>
-        <w:rPr>
-          <w:highlight w:val="none"/>
-          <w:shd w:fill="auto" w:val="clear"/>
-        </w:rPr>
-      </w:pPr>
-      <w:r>
-        <w:rPr>
-          <w:shd w:fill="auto" w:val="clear"/>
-          <w:lang w:val="ru-RU"/>
-        </w:rPr>
-        <w:t xml:space="preserve">проценты на сумму займа: </w:t>
-      </w:r>
-      <w:r>
-        <w:rPr>
-          <w:b/>
-          <w:shd w:fill="auto" w:val="clear"/>
-          <w:lang w:val="ru-RU"/>
-        </w:rPr>
-        <w:t>@&lt;PERCENT_NUMBER&gt;@ % годовых</w:t>
-      </w:r>
-      <w:r>
-        <w:rPr>
-          <w:shd w:fill="auto" w:val="clear"/>
-          <w:lang w:val="ru-RU"/>
-        </w:rPr>
-        <w:t>.</w:t>
+        <w:ind w:hanging="385" w:left="1105"/>
+        <w:rPr>
+          <w:highlight w:val="none"/>
+          <w:shd w:fill="auto" w:val="clear"/>
+        </w:rPr>
+      </w:pPr>
+      <w:r>
+        <w:rPr>
+          <w:shd w:fill="auto" w:val="clear"/>
+          <w:lang w:val="ru-RU"/>
+        </w:rPr>
+        <w:t>В случае неисполнения или ненадлежащего исполнения Заемщиком обязательства по Основному договору, Поручитель и Заемщик несут перед Займодавцем солидарную ответственность.</w:t>
       </w:r>
     </w:p>
     <w:p>
       <w:pPr>
         <w:pStyle w:val="Normal"/>
         <w:numPr>
-          <w:ilvl w:val="0"/>
+          <w:ilvl w:val="1"/>
           <w:numId w:val="2"/>
         </w:numPr>
-        <w:ind w:hanging="128" w:left="548"/>
-        <w:rPr>
-          <w:highlight w:val="none"/>
-          <w:shd w:fill="auto" w:val="clear"/>
-        </w:rPr>
-      </w:pPr>
-      <w:r>
-        <w:rPr>
-          <w:shd w:fill="auto" w:val="clear"/>
-          <w:lang w:val="ru-RU"/>
-        </w:rPr>
-        <w:t xml:space="preserve">выплаты за пользование суммой займа: </w:t>
-      </w:r>
-      <w:r>
-        <w:rPr>
-          <w:b/>
-          <w:shd w:fill="auto" w:val="clear"/>
-          <w:lang w:val="ru-RU"/>
-        </w:rPr>
-        <w:t>ежемесячно</w:t>
-      </w:r>
-      <w:r>
-        <w:rPr>
-          <w:shd w:fill="auto" w:val="clear"/>
-          <w:lang w:val="ru-RU"/>
-        </w:rPr>
-        <w:t>, согласно графику платежей Основного договора.</w:t>
+        <w:ind w:hanging="385" w:left="1105"/>
+        <w:rPr>
+          <w:highlight w:val="none"/>
+          <w:shd w:fill="auto" w:val="clear"/>
+        </w:rPr>
+      </w:pPr>
+      <w:r>
+        <w:rPr>
+          <w:shd w:fill="auto" w:val="clear"/>
+          <w:lang w:val="ru-RU"/>
+        </w:rPr>
+        <w:t>Поручитель отвечает перед Заимодавцем в том же объеме, что и Заемщик, в частности, за уплату основного долга, за уплату процентов, уплату комиссий, возмещение убытков, уплату неустоек, возмещение судебных издержек в соответствии с законодательством Российской Федерации вызванных неисполнением или ненадлежащим исполнением обязательств Заемщиком.</w:t>
       </w:r>
     </w:p>
     <w:p>
@@ -477,49 +519,7 @@
         <w:pStyle w:val="Normal"/>
         <w:numPr>
           <w:ilvl w:val="1"/>
-          <w:numId w:val="3"/>
-        </w:numPr>
-        <w:ind w:hanging="385" w:left="1105"/>
-        <w:rPr>
-          <w:highlight w:val="none"/>
-          <w:shd w:fill="auto" w:val="clear"/>
-        </w:rPr>
-      </w:pPr>
-      <w:r>
-        <w:rPr>
-          <w:shd w:fill="auto" w:val="clear"/>
-          <w:lang w:val="ru-RU"/>
-        </w:rPr>
-        <w:t>В случае неисполнения или ненадлежащего исполнения Заемщиком обязательства по Основному договору, Поручитель и Заемщик несут перед Займодавцем солидарную ответственность.</w:t>
-      </w:r>
-    </w:p>
-    <w:p>
-      <w:pPr>
-        <w:pStyle w:val="Normal"/>
-        <w:numPr>
-          <w:ilvl w:val="1"/>
-          <w:numId w:val="3"/>
-        </w:numPr>
-        <w:ind w:hanging="385" w:left="1105"/>
-        <w:rPr>
-          <w:highlight w:val="none"/>
-          <w:shd w:fill="auto" w:val="clear"/>
-        </w:rPr>
-      </w:pPr>
-      <w:r>
-        <w:rPr>
-          <w:shd w:fill="auto" w:val="clear"/>
-          <w:lang w:val="ru-RU"/>
-        </w:rPr>
-        <w:t>Поручитель отвечает перед Заимодавцем в том же объеме, что и Заемщик, в частности, за уплату основного долга, за уплату процентов, уплату комиссий, возмещение убытков, уплату неустоек, возмещение судебных издержек в соответствии с законодательством Российской Федерации вызванных неисполнением или ненадлежащим исполнением обязательств Заемщиком.</w:t>
-      </w:r>
-    </w:p>
-    <w:p>
-      <w:pPr>
-        <w:pStyle w:val="Normal"/>
-        <w:numPr>
-          <w:ilvl w:val="1"/>
-          <w:numId w:val="3"/>
+          <w:numId w:val="2"/>
         </w:numPr>
         <w:spacing w:before="0" w:after="102"/>
         <w:ind w:hanging="385" w:left="1105"/>
@@ -541,7 +541,7 @@
         <w:pStyle w:val="Normal"/>
         <w:numPr>
           <w:ilvl w:val="0"/>
-          <w:numId w:val="2"/>
+          <w:numId w:val="1"/>
         </w:numPr>
         <w:spacing w:before="0" w:after="102"/>
         <w:ind w:hanging="128" w:left="548"/>
@@ -563,7 +563,7 @@
         <w:pStyle w:val="Normal"/>
         <w:numPr>
           <w:ilvl w:val="0"/>
-          <w:numId w:val="2"/>
+          <w:numId w:val="1"/>
         </w:numPr>
         <w:spacing w:before="0" w:after="129"/>
         <w:ind w:hanging="128" w:left="548"/>
@@ -603,7 +603,7 @@
         <w:pStyle w:val="Heading1"/>
         <w:numPr>
           <w:ilvl w:val="0"/>
-          <w:numId w:val="4"/>
+          <w:numId w:val="3"/>
         </w:numPr>
         <w:spacing w:before="0" w:after="258"/>
         <w:ind w:hanging="220" w:left="220"/>
@@ -830,7 +830,7 @@
         <w:pStyle w:val="Heading1"/>
         <w:numPr>
           <w:ilvl w:val="0"/>
-          <w:numId w:val="4"/>
+          <w:numId w:val="3"/>
         </w:numPr>
         <w:spacing w:before="0" w:after="231"/>
         <w:ind w:hanging="220" w:left="220"/>
@@ -937,7 +937,7 @@
         <w:pStyle w:val="Heading1"/>
         <w:numPr>
           <w:ilvl w:val="0"/>
-          <w:numId w:val="4"/>
+          <w:numId w:val="3"/>
         </w:numPr>
         <w:spacing w:before="0" w:after="258"/>
         <w:ind w:hanging="220" w:left="220"/>
@@ -1060,7 +1060,7 @@
         <w:pStyle w:val="Heading1"/>
         <w:numPr>
           <w:ilvl w:val="0"/>
-          <w:numId w:val="4"/>
+          <w:numId w:val="3"/>
         </w:numPr>
         <w:ind w:hanging="220" w:left="220"/>
         <w:rPr>
@@ -1145,7 +1145,7 @@
         <w:pStyle w:val="Heading1"/>
         <w:numPr>
           <w:ilvl w:val="0"/>
-          <w:numId w:val="4"/>
+          <w:numId w:val="3"/>
         </w:numPr>
         <w:ind w:hanging="220" w:left="220"/>
         <w:rPr>
@@ -1297,7 +1297,7 @@
         <w:pStyle w:val="Heading1"/>
         <w:numPr>
           <w:ilvl w:val="0"/>
-          <w:numId w:val="4"/>
+          <w:numId w:val="3"/>
         </w:numPr>
         <w:ind w:hanging="220" w:left="220"/>
         <w:rPr>
@@ -2483,125 +2483,6 @@
   <w:abstractNum w:abstractNumId="1">
     <w:lvl w:ilvl="0">
       <w:start w:val="1"/>
-      <w:numFmt w:val="none"/>
-      <w:suff w:val="nothing"/>
-      <w:lvlText w:val=""/>
-      <w:lvlJc w:val="left"/>
-      <w:pPr>
-        <w:tabs>
-          <w:tab w:val="num" w:pos="0"/>
-        </w:tabs>
-        <w:ind w:left="0" w:hanging="0"/>
-      </w:pPr>
-    </w:lvl>
-    <w:lvl w:ilvl="1">
-      <w:start w:val="1"/>
-      <w:numFmt w:val="none"/>
-      <w:suff w:val="nothing"/>
-      <w:lvlText w:val=""/>
-      <w:lvlJc w:val="left"/>
-      <w:pPr>
-        <w:tabs>
-          <w:tab w:val="num" w:pos="0"/>
-        </w:tabs>
-        <w:ind w:left="0" w:hanging="0"/>
-      </w:pPr>
-    </w:lvl>
-    <w:lvl w:ilvl="2">
-      <w:start w:val="1"/>
-      <w:numFmt w:val="none"/>
-      <w:suff w:val="nothing"/>
-      <w:lvlText w:val=""/>
-      <w:lvlJc w:val="left"/>
-      <w:pPr>
-        <w:tabs>
-          <w:tab w:val="num" w:pos="0"/>
-        </w:tabs>
-        <w:ind w:left="0" w:hanging="0"/>
-      </w:pPr>
-    </w:lvl>
-    <w:lvl w:ilvl="3">
-      <w:start w:val="1"/>
-      <w:numFmt w:val="none"/>
-      <w:suff w:val="nothing"/>
-      <w:lvlText w:val=""/>
-      <w:lvlJc w:val="left"/>
-      <w:pPr>
-        <w:tabs>
-          <w:tab w:val="num" w:pos="0"/>
-        </w:tabs>
-        <w:ind w:left="0" w:hanging="0"/>
-      </w:pPr>
-    </w:lvl>
-    <w:lvl w:ilvl="4">
-      <w:start w:val="1"/>
-      <w:numFmt w:val="none"/>
-      <w:suff w:val="nothing"/>
-      <w:lvlText w:val=""/>
-      <w:lvlJc w:val="left"/>
-      <w:pPr>
-        <w:tabs>
-          <w:tab w:val="num" w:pos="0"/>
-        </w:tabs>
-        <w:ind w:left="0" w:hanging="0"/>
-      </w:pPr>
-    </w:lvl>
-    <w:lvl w:ilvl="5">
-      <w:start w:val="1"/>
-      <w:numFmt w:val="none"/>
-      <w:suff w:val="nothing"/>
-      <w:lvlText w:val=""/>
-      <w:lvlJc w:val="left"/>
-      <w:pPr>
-        <w:tabs>
-          <w:tab w:val="num" w:pos="0"/>
-        </w:tabs>
-        <w:ind w:left="0" w:hanging="0"/>
-      </w:pPr>
-    </w:lvl>
-    <w:lvl w:ilvl="6">
-      <w:start w:val="1"/>
-      <w:numFmt w:val="none"/>
-      <w:suff w:val="nothing"/>
-      <w:lvlText w:val=""/>
-      <w:lvlJc w:val="left"/>
-      <w:pPr>
-        <w:tabs>
-          <w:tab w:val="num" w:pos="0"/>
-        </w:tabs>
-        <w:ind w:left="0" w:hanging="0"/>
-      </w:pPr>
-    </w:lvl>
-    <w:lvl w:ilvl="7">
-      <w:start w:val="1"/>
-      <w:numFmt w:val="none"/>
-      <w:suff w:val="nothing"/>
-      <w:lvlText w:val=""/>
-      <w:lvlJc w:val="left"/>
-      <w:pPr>
-        <w:tabs>
-          <w:tab w:val="num" w:pos="0"/>
-        </w:tabs>
-        <w:ind w:left="0" w:hanging="0"/>
-      </w:pPr>
-    </w:lvl>
-    <w:lvl w:ilvl="8">
-      <w:start w:val="1"/>
-      <w:numFmt w:val="none"/>
-      <w:suff w:val="nothing"/>
-      <w:lvlText w:val=""/>
-      <w:lvlJc w:val="left"/>
-      <w:pPr>
-        <w:tabs>
-          <w:tab w:val="num" w:pos="0"/>
-        </w:tabs>
-        <w:ind w:left="0" w:hanging="0"/>
-      </w:pPr>
-    </w:lvl>
-  </w:abstractNum>
-  <w:abstractNum w:abstractNumId="2">
-    <w:lvl w:ilvl="0">
-      <w:start w:val="1"/>
       <w:numFmt w:val="bullet"/>
       <w:lvlText w:val="-"/>
       <w:lvlJc w:val="left"/>
@@ -2844,7 +2725,7 @@
       </w:rPr>
     </w:lvl>
   </w:abstractNum>
-  <w:abstractNum w:abstractNumId="3">
+  <w:abstractNum w:abstractNumId="2">
     <w:lvl w:ilvl="0">
       <w:start w:val="1"/>
       <w:numFmt w:val="decimal"/>
@@ -3089,7 +2970,7 @@
       </w:rPr>
     </w:lvl>
   </w:abstractNum>
-  <w:abstractNum w:abstractNumId="4">
+  <w:abstractNum w:abstractNumId="3">
     <w:lvl w:ilvl="0">
       <w:start w:val="1"/>
       <w:numFmt w:val="decimal"/>
@@ -3341,6 +3222,125 @@
         <w:rFonts w:ascii="Times New Roman" w:hAnsi="Times New Roman" w:eastAsia="Times New Roman" w:cs="Times New Roman"/>
         <w:color w:val="000000"/>
       </w:rPr>
+    </w:lvl>
+  </w:abstractNum>
+  <w:abstractNum w:abstractNumId="4">
+    <w:lvl w:ilvl="0">
+      <w:start w:val="1"/>
+      <w:numFmt w:val="none"/>
+      <w:suff w:val="nothing"/>
+      <w:lvlText w:val=""/>
+      <w:lvlJc w:val="left"/>
+      <w:pPr>
+        <w:tabs>
+          <w:tab w:val="num" w:pos="0"/>
+        </w:tabs>
+        <w:ind w:left="0" w:hanging="0"/>
+      </w:pPr>
+    </w:lvl>
+    <w:lvl w:ilvl="1">
+      <w:start w:val="1"/>
+      <w:numFmt w:val="none"/>
+      <w:suff w:val="nothing"/>
+      <w:lvlText w:val=""/>
+      <w:lvlJc w:val="left"/>
+      <w:pPr>
+        <w:tabs>
+          <w:tab w:val="num" w:pos="0"/>
+        </w:tabs>
+        <w:ind w:left="0" w:hanging="0"/>
+      </w:pPr>
+    </w:lvl>
+    <w:lvl w:ilvl="2">
+      <w:start w:val="1"/>
+      <w:numFmt w:val="none"/>
+      <w:suff w:val="nothing"/>
+      <w:lvlText w:val=""/>
+      <w:lvlJc w:val="left"/>
+      <w:pPr>
+        <w:tabs>
+          <w:tab w:val="num" w:pos="0"/>
+        </w:tabs>
+        <w:ind w:left="0" w:hanging="0"/>
+      </w:pPr>
+    </w:lvl>
+    <w:lvl w:ilvl="3">
+      <w:start w:val="1"/>
+      <w:numFmt w:val="none"/>
+      <w:suff w:val="nothing"/>
+      <w:lvlText w:val=""/>
+      <w:lvlJc w:val="left"/>
+      <w:pPr>
+        <w:tabs>
+          <w:tab w:val="num" w:pos="0"/>
+        </w:tabs>
+        <w:ind w:left="0" w:hanging="0"/>
+      </w:pPr>
+    </w:lvl>
+    <w:lvl w:ilvl="4">
+      <w:start w:val="1"/>
+      <w:numFmt w:val="none"/>
+      <w:suff w:val="nothing"/>
+      <w:lvlText w:val=""/>
+      <w:lvlJc w:val="left"/>
+      <w:pPr>
+        <w:tabs>
+          <w:tab w:val="num" w:pos="0"/>
+        </w:tabs>
+        <w:ind w:left="0" w:hanging="0"/>
+      </w:pPr>
+    </w:lvl>
+    <w:lvl w:ilvl="5">
+      <w:start w:val="1"/>
+      <w:numFmt w:val="none"/>
+      <w:suff w:val="nothing"/>
+      <w:lvlText w:val=""/>
+      <w:lvlJc w:val="left"/>
+      <w:pPr>
+        <w:tabs>
+          <w:tab w:val="num" w:pos="0"/>
+        </w:tabs>
+        <w:ind w:left="0" w:hanging="0"/>
+      </w:pPr>
+    </w:lvl>
+    <w:lvl w:ilvl="6">
+      <w:start w:val="1"/>
+      <w:numFmt w:val="none"/>
+      <w:suff w:val="nothing"/>
+      <w:lvlText w:val=""/>
+      <w:lvlJc w:val="left"/>
+      <w:pPr>
+        <w:tabs>
+          <w:tab w:val="num" w:pos="0"/>
+        </w:tabs>
+        <w:ind w:left="0" w:hanging="0"/>
+      </w:pPr>
+    </w:lvl>
+    <w:lvl w:ilvl="7">
+      <w:start w:val="1"/>
+      <w:numFmt w:val="none"/>
+      <w:suff w:val="nothing"/>
+      <w:lvlText w:val=""/>
+      <w:lvlJc w:val="left"/>
+      <w:pPr>
+        <w:tabs>
+          <w:tab w:val="num" w:pos="0"/>
+        </w:tabs>
+        <w:ind w:left="0" w:hanging="0"/>
+      </w:pPr>
+    </w:lvl>
+    <w:lvl w:ilvl="8">
+      <w:start w:val="1"/>
+      <w:numFmt w:val="none"/>
+      <w:suff w:val="nothing"/>
+      <w:lvlText w:val=""/>
+      <w:lvlJc w:val="left"/>
+      <w:pPr>
+        <w:tabs>
+          <w:tab w:val="num" w:pos="0"/>
+        </w:tabs>
+        <w:ind w:left="0" w:hanging="0"/>
+      </w:pPr>
     </w:lvl>
   </w:abstractNum>
   <w:num w:numId="1">
@@ -3781,7 +3781,7 @@
       <w:widowControl/>
       <w:numPr>
         <w:ilvl w:val="0"/>
-        <w:numId w:val="4"/>
+        <w:numId w:val="3"/>
       </w:numPr>
       <w:suppressAutoHyphens w:val="true"/>
       <w:bidi w:val="0"/>

</xml_diff>